<commit_message>
Renaming src, changing makefile accordingly
</commit_message>
<xml_diff>
--- a/User Doc.docx
+++ b/User Doc.docx
@@ -935,13 +935,6 @@
           <w:szCs w:val="28"/>
         </w:rPr>
         <w:lastRenderedPageBreak/>
-        <w:t>SensorFusion_</w:t>
-      </w:r>
-      <w:r>
-        <w:rPr>
-          <w:sz w:val="28"/>
-          <w:szCs w:val="28"/>
-        </w:rPr>
         <w:t>src [This folder contains the source code for the implementation]</w:t>
       </w:r>
     </w:p>
@@ -971,6 +964,34 @@
           <w:szCs w:val="28"/>
         </w:rPr>
       </w:pPr>
+      <w:r>
+        <w:rPr>
+          <w:sz w:val="28"/>
+          <w:szCs w:val="28"/>
+        </w:rPr>
+        <w:tab/>
+      </w:r>
+      <w:r>
+        <w:rPr>
+          <w:sz w:val="28"/>
+          <w:szCs w:val="28"/>
+        </w:rPr>
+        <w:t xml:space="preserve">test [This folder includes the </w:t>
+      </w:r>
+      <w:r>
+        <w:rPr>
+          <w:sz w:val="28"/>
+          <w:szCs w:val="28"/>
+        </w:rPr>
+        <w:t>unit test for all function</w:t>
+      </w:r>
+      <w:r>
+        <w:rPr>
+          <w:sz w:val="28"/>
+          <w:szCs w:val="28"/>
+        </w:rPr>
+        <w:t>]</w:t>
+      </w:r>
     </w:p>
     <w:p>
       <w:pPr>
@@ -998,13 +1019,6 @@
           <w:szCs w:val="28"/>
         </w:rPr>
       </w:pPr>
-      <w:r>
-        <w:rPr>
-          <w:sz w:val="28"/>
-          <w:szCs w:val="28"/>
-        </w:rPr>
-        <w:t>include [This folder contains the header files for the source files]</w:t>
-      </w:r>
     </w:p>
     <w:p>
       <w:pPr>
@@ -1032,6 +1046,13 @@
           <w:szCs w:val="28"/>
         </w:rPr>
       </w:pPr>
+      <w:r>
+        <w:rPr>
+          <w:sz w:val="28"/>
+          <w:szCs w:val="28"/>
+        </w:rPr>
+        <w:t>include [This folder contains the header files for the source files]</w:t>
+      </w:r>
     </w:p>
     <w:p>
       <w:pPr>
@@ -1059,20 +1080,6 @@
           <w:szCs w:val="28"/>
         </w:rPr>
       </w:pPr>
-      <w:r>
-        <w:rPr>
-          <w:sz w:val="28"/>
-          <w:szCs w:val="28"/>
-        </w:rPr>
-        <w:t>data</w:t>
-      </w:r>
-      <w:r>
-        <w:rPr>
-          <w:sz w:val="28"/>
-          <w:szCs w:val="28"/>
-        </w:rPr>
-        <w:t xml:space="preserve"> [This folder contains the input file which will be in csv format]</w:t>
-      </w:r>
     </w:p>
     <w:p>
       <w:pPr>
@@ -1100,6 +1107,20 @@
           <w:szCs w:val="28"/>
         </w:rPr>
       </w:pPr>
+      <w:r>
+        <w:rPr>
+          <w:sz w:val="28"/>
+          <w:szCs w:val="28"/>
+        </w:rPr>
+        <w:t>data</w:t>
+      </w:r>
+      <w:r>
+        <w:rPr>
+          <w:sz w:val="28"/>
+          <w:szCs w:val="28"/>
+        </w:rPr>
+        <w:t xml:space="preserve"> [This folder contains the input file which will be in csv format]</w:t>
+      </w:r>
     </w:p>
     <w:p>
       <w:pPr>
@@ -1127,41 +1148,6 @@
           <w:szCs w:val="28"/>
         </w:rPr>
       </w:pPr>
-      <w:r>
-        <w:rPr>
-          <w:sz w:val="28"/>
-          <w:szCs w:val="28"/>
-        </w:rPr>
-        <w:t>result</w:t>
-      </w:r>
-      <w:r>
-        <w:rPr>
-          <w:sz w:val="28"/>
-          <w:szCs w:val="28"/>
-        </w:rPr>
-        <w:t xml:space="preserve"> [This folder will be generated automatically when </w:t>
-      </w:r>
-      <w:r>
-        <w:rPr>
-          <w:sz w:val="28"/>
-          <w:szCs w:val="28"/>
-        </w:rPr>
-        <w:t>the</w:t>
-      </w:r>
-      <w:r>
-        <w:rPr>
-          <w:sz w:val="28"/>
-          <w:szCs w:val="28"/>
-        </w:rPr>
-        <w:t>n</w:t>
-      </w:r>
-      <w:r>
-        <w:rPr>
-          <w:sz w:val="28"/>
-          <w:szCs w:val="28"/>
-        </w:rPr>
-        <w:t xml:space="preserve"> will be used]</w:t>
-      </w:r>
     </w:p>
     <w:p>
       <w:pPr>
@@ -1189,6 +1175,41 @@
           <w:szCs w:val="28"/>
         </w:rPr>
       </w:pPr>
+      <w:r>
+        <w:rPr>
+          <w:sz w:val="28"/>
+          <w:szCs w:val="28"/>
+        </w:rPr>
+        <w:t>result</w:t>
+      </w:r>
+      <w:r>
+        <w:rPr>
+          <w:sz w:val="28"/>
+          <w:szCs w:val="28"/>
+        </w:rPr>
+        <w:t xml:space="preserve"> [This folder will be generated automatically when </w:t>
+      </w:r>
+      <w:r>
+        <w:rPr>
+          <w:sz w:val="28"/>
+          <w:szCs w:val="28"/>
+        </w:rPr>
+        <w:t>the</w:t>
+      </w:r>
+      <w:r>
+        <w:rPr>
+          <w:sz w:val="28"/>
+          <w:szCs w:val="28"/>
+        </w:rPr>
+        <w:t>n</w:t>
+      </w:r>
+      <w:r>
+        <w:rPr>
+          <w:sz w:val="28"/>
+          <w:szCs w:val="28"/>
+        </w:rPr>
+        <w:t xml:space="preserve"> will be used]</w:t>
+      </w:r>
     </w:p>
     <w:p>
       <w:pPr>
@@ -1216,27 +1237,6 @@
           <w:szCs w:val="28"/>
         </w:rPr>
       </w:pPr>
-      <w:r>
-        <w:rPr>
-          <w:sz w:val="28"/>
-          <w:szCs w:val="28"/>
-        </w:rPr>
-        <w:t>build [This folder will be generated automatically when the program is compiled</w:t>
-      </w:r>
-      <w:r>
-        <w:rPr>
-          <w:sz w:val="28"/>
-          <w:szCs w:val="28"/>
-        </w:rPr>
-        <w:t>,</w:t>
-      </w:r>
-      <w:r>
-        <w:rPr>
-          <w:sz w:val="28"/>
-          <w:szCs w:val="28"/>
-        </w:rPr>
-        <w:t xml:space="preserve"> and the object files will be stored in this folder]</w:t>
-      </w:r>
     </w:p>
     <w:p>
       <w:pPr>
@@ -1269,7 +1269,21 @@
           <w:sz w:val="28"/>
           <w:szCs w:val="28"/>
         </w:rPr>
-        <w:tab/>
+        <w:t>build [This folder will be generated automatically when the program is compiled</w:t>
+      </w:r>
+      <w:r>
+        <w:rPr>
+          <w:sz w:val="28"/>
+          <w:szCs w:val="28"/>
+        </w:rPr>
+        <w:t>,</w:t>
+      </w:r>
+      <w:r>
+        <w:rPr>
+          <w:sz w:val="28"/>
+          <w:szCs w:val="28"/>
+        </w:rPr>
+        <w:t xml:space="preserve"> and the object files will be stored in this folder]</w:t>
       </w:r>
     </w:p>
     <w:p>
@@ -1303,28 +1317,7 @@
           <w:sz w:val="28"/>
           <w:szCs w:val="28"/>
         </w:rPr>
-        <w:t>bin [This folder</w:t>
-      </w:r>
-      <w:r>
-        <w:rPr>
-          <w:sz w:val="28"/>
-          <w:szCs w:val="28"/>
-        </w:rPr>
-        <w:t xml:space="preserve"> will contain executables and it</w:t>
-      </w:r>
-      <w:r>
-        <w:rPr>
-          <w:sz w:val="28"/>
-          <w:szCs w:val="28"/>
-        </w:rPr>
-        <w:t xml:space="preserve"> will be generated</w:t>
-      </w:r>
-      <w:r>
-        <w:rPr>
-          <w:sz w:val="28"/>
-          <w:szCs w:val="28"/>
-        </w:rPr>
-        <w:t xml:space="preserve"> once above stated procedure is followed]</w:t>
+        <w:tab/>
       </w:r>
     </w:p>
     <w:p>
@@ -1353,6 +1346,34 @@
           <w:szCs w:val="28"/>
         </w:rPr>
       </w:pPr>
+      <w:r>
+        <w:rPr>
+          <w:sz w:val="28"/>
+          <w:szCs w:val="28"/>
+        </w:rPr>
+        <w:t>bin [This folder</w:t>
+      </w:r>
+      <w:r>
+        <w:rPr>
+          <w:sz w:val="28"/>
+          <w:szCs w:val="28"/>
+        </w:rPr>
+        <w:t xml:space="preserve"> will contain executables and it</w:t>
+      </w:r>
+      <w:r>
+        <w:rPr>
+          <w:sz w:val="28"/>
+          <w:szCs w:val="28"/>
+        </w:rPr>
+        <w:t xml:space="preserve"> will be generated</w:t>
+      </w:r>
+      <w:r>
+        <w:rPr>
+          <w:sz w:val="28"/>
+          <w:szCs w:val="28"/>
+        </w:rPr>
+        <w:t xml:space="preserve"> once above stated procedure is followed]</w:t>
+      </w:r>
     </w:p>
     <w:p>
       <w:pPr>
@@ -1380,13 +1401,6 @@
           <w:szCs w:val="28"/>
         </w:rPr>
       </w:pPr>
-      <w:r>
-        <w:rPr>
-          <w:sz w:val="28"/>
-          <w:szCs w:val="28"/>
-        </w:rPr>
-        <w:t>test [This folder includes the test cases for testing the software]</w:t>
-      </w:r>
     </w:p>
     <w:p>
       <w:pPr>
@@ -1414,6 +1428,21 @@
           <w:szCs w:val="28"/>
         </w:rPr>
       </w:pPr>
+      <w:r>
+        <w:rPr>
+          <w:sz w:val="28"/>
+          <w:szCs w:val="28"/>
+        </w:rPr>
+        <w:t xml:space="preserve">lib [This folder </w:t>
+      </w:r>
+      <w:r>
+        <w:rPr>
+          <w:sz w:val="28"/>
+          <w:szCs w:val="28"/>
+        </w:rPr>
+        <w:tab/>
+        <w:t>contains GSL library]</w:t>
+      </w:r>
     </w:p>
     <w:p>
       <w:pPr>
@@ -1446,18 +1475,8 @@
           <w:sz w:val="28"/>
           <w:szCs w:val="28"/>
         </w:rPr>
-        <w:t xml:space="preserve">lib [This folder </w:t>
-      </w:r>
-      <w:r>
-        <w:rPr>
-          <w:sz w:val="28"/>
-          <w:szCs w:val="28"/>
-        </w:rPr>
         <w:tab/>
-        <w:t>contains GSL library]</w:t>
-      </w:r>
-      <w:bookmarkStart w:id="0" w:name="_GoBack"/>
-      <w:bookmarkEnd w:id="0"/>
+      </w:r>
     </w:p>
     <w:p>
       <w:pPr>
@@ -1485,40 +1504,6 @@
           <w:szCs w:val="28"/>
         </w:rPr>
       </w:pPr>
-      <w:r>
-        <w:rPr>
-          <w:sz w:val="28"/>
-          <w:szCs w:val="28"/>
-        </w:rPr>
-        <w:tab/>
-      </w:r>
-    </w:p>
-    <w:p>
-      <w:pPr>
-        <w:shd w:val="clear" w:color="auto" w:fill="FFFFFF"/>
-        <w:tabs>
-          <w:tab w:val="left" w:pos="916"/>
-          <w:tab w:val="left" w:pos="1832"/>
-          <w:tab w:val="left" w:pos="2748"/>
-          <w:tab w:val="left" w:pos="3664"/>
-          <w:tab w:val="left" w:pos="4580"/>
-          <w:tab w:val="left" w:pos="5496"/>
-          <w:tab w:val="left" w:pos="6412"/>
-          <w:tab w:val="left" w:pos="7328"/>
-          <w:tab w:val="left" w:pos="8244"/>
-          <w:tab w:val="left" w:pos="9160"/>
-          <w:tab w:val="left" w:pos="10076"/>
-          <w:tab w:val="left" w:pos="10992"/>
-          <w:tab w:val="left" w:pos="11908"/>
-          <w:tab w:val="left" w:pos="12824"/>
-          <w:tab w:val="left" w:pos="13740"/>
-          <w:tab w:val="left" w:pos="14656"/>
-        </w:tabs>
-        <w:rPr>
-          <w:sz w:val="28"/>
-          <w:szCs w:val="28"/>
-        </w:rPr>
-      </w:pPr>
     </w:p>
     <w:p>
       <w:pPr>
@@ -1552,8 +1537,8 @@
         </w:rPr>
       </w:pPr>
     </w:p>
-    <w:bookmarkStart w:id="1" w:name="_MON_1638125783"/>
-    <w:bookmarkEnd w:id="1"/>
+    <w:bookmarkStart w:id="0" w:name="_MON_1638125783"/>
+    <w:bookmarkEnd w:id="0"/>
     <w:p>
       <w:pPr>
         <w:jc w:val="both"/>
@@ -1590,7 +1575,7 @@
           <v:shape id="_x0000_i1025" type="#_x0000_t75" style="width:380.25pt;height:146.25pt" o:ole="">
             <v:imagedata r:id="rId8" o:title=""/>
           </v:shape>
-          <o:OLEObject Type="Embed" ProgID="Excel.SheetBinaryMacroEnabled.12" ShapeID="_x0000_i1025" DrawAspect="Content" ObjectID="_1638192472" r:id="rId9"/>
+          <o:OLEObject Type="Embed" ProgID="Excel.SheetBinaryMacroEnabled.12" ShapeID="_x0000_i1025" DrawAspect="Content" ObjectID="_1638196384" r:id="rId9"/>
         </w:object>
       </w:r>
     </w:p>
@@ -1708,6 +1693,48 @@
           <w:szCs w:val="28"/>
         </w:rPr>
       </w:pPr>
+      <w:r>
+        <w:rPr>
+          <w:noProof/>
+        </w:rPr>
+        <w:drawing>
+          <wp:inline distT="0" distB="0" distL="0" distR="0" wp14:anchorId="4984BC95" wp14:editId="04437986">
+            <wp:extent cx="3914775" cy="1647825"/>
+            <wp:effectExtent l="0" t="0" r="9525" b="9525"/>
+            <wp:docPr id="1" name="Picture 1"/>
+            <wp:cNvGraphicFramePr>
+              <a:graphicFrameLocks xmlns:a="http://schemas.openxmlformats.org/drawingml/2006/main" noChangeAspect="1"/>
+            </wp:cNvGraphicFramePr>
+            <a:graphic xmlns:a="http://schemas.openxmlformats.org/drawingml/2006/main">
+              <a:graphicData uri="http://schemas.openxmlformats.org/drawingml/2006/picture">
+                <pic:pic xmlns:pic="http://schemas.openxmlformats.org/drawingml/2006/picture">
+                  <pic:nvPicPr>
+                    <pic:cNvPr id="1" name=""/>
+                    <pic:cNvPicPr/>
+                  </pic:nvPicPr>
+                  <pic:blipFill>
+                    <a:blip r:embed="rId10"/>
+                    <a:stretch>
+                      <a:fillRect/>
+                    </a:stretch>
+                  </pic:blipFill>
+                  <pic:spPr>
+                    <a:xfrm>
+                      <a:off x="0" y="0"/>
+                      <a:ext cx="3914775" cy="1647825"/>
+                    </a:xfrm>
+                    <a:prstGeom prst="rect">
+                      <a:avLst/>
+                    </a:prstGeom>
+                  </pic:spPr>
+                </pic:pic>
+              </a:graphicData>
+            </a:graphic>
+          </wp:inline>
+        </w:drawing>
+      </w:r>
+      <w:bookmarkStart w:id="1" w:name="_GoBack"/>
+      <w:bookmarkEnd w:id="1"/>
     </w:p>
     <w:sectPr>
       <w:pgSz w:w="11906" w:h="16838"/>

</xml_diff>